<commit_message>
[leetcode] 0234回文链表  js实现 图解
</commit_message>
<xml_diff>
--- a/数据结构.docx
+++ b/数据结构.docx
@@ -2,6 +2,29 @@
 <file path=word/document.xml><?xml version="1.0" encoding="utf-8"?>
 <w:document xmlns:wpc="http://schemas.microsoft.com/office/word/2010/wordprocessingCanvas" xmlns:mc="http://schemas.openxmlformats.org/markup-compatibility/2006" xmlns:o="urn:schemas-microsoft-com:office:office" xmlns:r="http://schemas.openxmlformats.org/officeDocument/2006/relationships" xmlns:m="http://schemas.openxmlformats.org/officeDocument/2006/math" xmlns:v="urn:schemas-microsoft-com:vml" xmlns:wp14="http://schemas.microsoft.com/office/word/2010/wordprocessingDrawing" xmlns:wp="http://schemas.openxmlformats.org/drawingml/2006/wordprocessingDrawing" xmlns:w="http://schemas.openxmlformats.org/wordprocessingml/2006/main" xmlns:w14="http://schemas.microsoft.com/office/word/2010/wordml" xmlns:w10="urn:schemas-microsoft-com:office:word" xmlns:w15="http://schemas.microsoft.com/office/word/2012/wordml" xmlns:wpg="http://schemas.microsoft.com/office/word/2010/wordprocessingGroup" xmlns:wpi="http://schemas.microsoft.com/office/word/2010/wordprocessingInk" xmlns:wne="http://schemas.microsoft.com/office/word/2006/wordml" xmlns:wps="http://schemas.microsoft.com/office/word/2010/wordprocessingShape" xmlns:wpsCustomData="http://www.wps.cn/officeDocument/2013/wpsCustomData" mc:Ignorable="w14 w15 wp14">
   <w:body>
+    <w:p>
+      <w:pPr>
+        <w:rPr>
+          <w:rFonts w:hint="eastAsia"/>
+          <w:lang w:val="en-US" w:eastAsia="zh-CN"/>
+        </w:rPr>
+      </w:pPr>
+      <w:r>
+        <w:rPr>
+          <w:rFonts w:hint="eastAsia"/>
+          <w:lang w:val="en-US" w:eastAsia="zh-CN"/>
+        </w:rPr>
+        <w:t>树</w:t>
+      </w:r>
+    </w:p>
+    <w:p>
+      <w:pPr>
+        <w:rPr>
+          <w:rFonts w:hint="eastAsia"/>
+          <w:lang w:val="en-US" w:eastAsia="zh-CN"/>
+        </w:rPr>
+      </w:pPr>
+    </w:p>
     <w:p>
       <w:pPr>
         <w:rPr>
@@ -273,8 +296,952 @@
         </w:rPr>
         <w:t>Output: [2,3,1]</w:t>
       </w:r>
+    </w:p>
+    <w:p>
+      <w:pPr>
+        <w:rPr>
+          <w:rFonts w:hint="eastAsia"/>
+          <w:lang w:val="en-US" w:eastAsia="zh-CN"/>
+        </w:rPr>
+      </w:pPr>
+    </w:p>
+    <w:p>
+      <w:pPr>
+        <w:rPr>
+          <w:rFonts w:hint="eastAsia"/>
+          <w:lang w:val="en-US" w:eastAsia="zh-CN"/>
+        </w:rPr>
+      </w:pPr>
+    </w:p>
+    <w:p>
+      <w:pPr>
+        <w:rPr>
+          <w:rFonts w:hint="eastAsia"/>
+          <w:lang w:val="en-US" w:eastAsia="zh-CN"/>
+        </w:rPr>
+      </w:pPr>
+    </w:p>
+    <w:p>
+      <w:pPr>
+        <w:rPr>
+          <w:rFonts w:hint="eastAsia"/>
+          <w:lang w:val="en-US" w:eastAsia="zh-CN"/>
+        </w:rPr>
+      </w:pPr>
+    </w:p>
+    <w:p>
+      <w:pPr>
+        <w:rPr>
+          <w:rFonts w:hint="eastAsia"/>
+          <w:lang w:val="en-US" w:eastAsia="zh-CN"/>
+        </w:rPr>
+      </w:pPr>
+      <w:r>
+        <w:rPr>
+          <w:rFonts w:hint="eastAsia"/>
+          <w:lang w:val="en-US" w:eastAsia="zh-CN"/>
+        </w:rPr>
+        <w:br w:type="page"/>
+      </w:r>
+    </w:p>
+    <w:p>
+      <w:pPr>
+        <w:rPr>
+          <w:rFonts w:hint="eastAsia"/>
+          <w:lang w:val="en-US" w:eastAsia="zh-CN"/>
+        </w:rPr>
+      </w:pPr>
+      <w:r>
+        <w:rPr>
+          <w:rFonts w:hint="eastAsia"/>
+          <w:lang w:val="en-US" w:eastAsia="zh-CN"/>
+        </w:rPr>
+        <w:t>链表</w:t>
+      </w:r>
+    </w:p>
+    <w:p>
+      <w:pPr>
+        <w:rPr>
+          <w:rFonts w:hint="eastAsia"/>
+          <w:lang w:val="en-US" w:eastAsia="zh-CN"/>
+        </w:rPr>
+      </w:pPr>
+    </w:p>
+    <w:p>
+      <w:pPr>
+        <w:pStyle w:val="4"/>
+        <w:keepNext w:val="0"/>
+        <w:keepLines w:val="0"/>
+        <w:widowControl/>
+        <w:suppressLineNumbers w:val="0"/>
+        <w:spacing w:before="0" w:beforeAutospacing="0" w:after="0" w:afterAutospacing="0"/>
+        <w:ind w:left="0" w:right="0"/>
+        <w:rPr>
+          <w:rFonts w:ascii="微软雅黑" w:hAnsi="微软雅黑" w:eastAsia="微软雅黑" w:cs="微软雅黑"/>
+          <w:color w:val="0000FF"/>
+          <w:sz w:val="28"/>
+          <w:szCs w:val="28"/>
+          <w:lang w:eastAsia="zh-CN"/>
+        </w:rPr>
+      </w:pPr>
+      <w:r>
+        <w:rPr>
+          <w:rFonts w:hint="eastAsia" w:ascii="Calibri" w:hAnsi="Calibri" w:cs="Calibri"/>
+          <w:color w:val="0000FF"/>
+          <w:sz w:val="28"/>
+          <w:szCs w:val="28"/>
+          <w:lang w:val="en-US" w:eastAsia="zh-CN"/>
+        </w:rPr>
+        <w:t>[leetcode] 0</w:t>
+      </w:r>
+      <w:r>
+        <w:rPr>
+          <w:rFonts w:ascii="Calibri" w:hAnsi="Calibri" w:cs="Calibri"/>
+          <w:color w:val="0000FF"/>
+          <w:sz w:val="28"/>
+          <w:szCs w:val="28"/>
+          <w:lang w:val="en-US"/>
+        </w:rPr>
+        <w:t>234</w:t>
+      </w:r>
+      <w:r>
+        <w:rPr>
+          <w:rFonts w:ascii="微软雅黑" w:hAnsi="微软雅黑" w:eastAsia="微软雅黑" w:cs="微软雅黑"/>
+          <w:color w:val="0000FF"/>
+          <w:sz w:val="28"/>
+          <w:szCs w:val="28"/>
+          <w:lang w:eastAsia="zh-CN"/>
+        </w:rPr>
+        <w:t>回文链表</w:t>
+      </w:r>
+      <w:r>
+        <w:rPr>
+          <w:rFonts w:hint="eastAsia" w:ascii="微软雅黑" w:hAnsi="微软雅黑" w:eastAsia="微软雅黑" w:cs="微软雅黑"/>
+          <w:color w:val="0000FF"/>
+          <w:sz w:val="28"/>
+          <w:szCs w:val="28"/>
+          <w:lang w:val="en-US" w:eastAsia="zh-CN"/>
+        </w:rPr>
+        <w:t xml:space="preserve">  js实现</w:t>
+      </w:r>
+      <w:r>
+        <w:rPr>
+          <w:rFonts w:hint="default" w:ascii="微软雅黑" w:hAnsi="微软雅黑" w:eastAsia="微软雅黑" w:cs="微软雅黑"/>
+          <w:color w:val="0000FF"/>
+          <w:sz w:val="28"/>
+          <w:szCs w:val="28"/>
+          <w:lang w:val="en-US" w:eastAsia="zh-CN"/>
+        </w:rPr>
+        <w:t xml:space="preserve"> </w:t>
+      </w:r>
+      <w:r>
+        <w:rPr>
+          <w:rFonts w:hint="eastAsia" w:ascii="微软雅黑" w:hAnsi="微软雅黑" w:eastAsia="微软雅黑" w:cs="微软雅黑"/>
+          <w:color w:val="0000FF"/>
+          <w:sz w:val="28"/>
+          <w:szCs w:val="28"/>
+          <w:lang w:val="en-US" w:eastAsia="zh-CN"/>
+        </w:rPr>
+        <w:t>图解</w:t>
+      </w:r>
+    </w:p>
+    <w:p>
+      <w:pPr>
+        <w:pStyle w:val="4"/>
+        <w:keepNext w:val="0"/>
+        <w:keepLines w:val="0"/>
+        <w:widowControl/>
+        <w:suppressLineNumbers w:val="0"/>
+        <w:spacing w:before="0" w:beforeAutospacing="0" w:after="0" w:afterAutospacing="0"/>
+        <w:ind w:left="0" w:right="0"/>
+        <w:rPr>
+          <w:rFonts w:ascii="微软雅黑" w:hAnsi="微软雅黑" w:eastAsia="微软雅黑" w:cs="微软雅黑"/>
+          <w:color w:val="2E75B5"/>
+          <w:sz w:val="28"/>
+          <w:szCs w:val="28"/>
+          <w:lang w:eastAsia="zh-CN"/>
+        </w:rPr>
+      </w:pPr>
       <w:bookmarkStart w:id="0" w:name="_GoBack"/>
       <w:bookmarkEnd w:id="0"/>
+    </w:p>
+    <w:p>
+      <w:pPr>
+        <w:rPr>
+          <w:rFonts w:hint="eastAsia"/>
+          <w:lang w:val="en-US" w:eastAsia="zh-CN"/>
+        </w:rPr>
+      </w:pPr>
+      <w:r>
+        <w:rPr>
+          <w:rFonts w:hint="eastAsia"/>
+          <w:lang w:val="en-US" w:eastAsia="zh-CN"/>
+        </w:rPr>
+        <w:t xml:space="preserve">/* </w:t>
+      </w:r>
+    </w:p>
+    <w:p>
+      <w:pPr>
+        <w:rPr>
+          <w:rFonts w:hint="eastAsia"/>
+          <w:lang w:val="en-US" w:eastAsia="zh-CN"/>
+        </w:rPr>
+      </w:pPr>
+      <w:r>
+        <w:rPr>
+          <w:rFonts w:hint="eastAsia"/>
+          <w:lang w:val="en-US" w:eastAsia="zh-CN"/>
+        </w:rPr>
+        <w:t>给你一个单链表的头节点 head ，请你判断该链表是否为回文链表。如果是，返回 true ；否则，返回 false 。</w:t>
+      </w:r>
+    </w:p>
+    <w:p>
+      <w:pPr>
+        <w:rPr>
+          <w:rFonts w:hint="eastAsia"/>
+          <w:lang w:val="en-US" w:eastAsia="zh-CN"/>
+        </w:rPr>
+      </w:pPr>
+      <w:r>
+        <w:rPr>
+          <w:rFonts w:hint="eastAsia"/>
+          <w:lang w:val="en-US" w:eastAsia="zh-CN"/>
+        </w:rPr>
+        <w:t>*/</w:t>
+      </w:r>
+    </w:p>
+    <w:p>
+      <w:pPr>
+        <w:rPr>
+          <w:rFonts w:hint="eastAsia"/>
+          <w:lang w:val="en-US" w:eastAsia="zh-CN"/>
+        </w:rPr>
+      </w:pPr>
+    </w:p>
+    <w:p>
+      <w:pPr>
+        <w:rPr>
+          <w:rFonts w:hint="eastAsia"/>
+          <w:lang w:val="en-US" w:eastAsia="zh-CN"/>
+        </w:rPr>
+      </w:pPr>
+      <w:r>
+        <w:rPr>
+          <w:rFonts w:hint="eastAsia"/>
+          <w:lang w:val="en-US" w:eastAsia="zh-CN"/>
+        </w:rPr>
+        <w:t>前置知识： lc0876 链表的中间节点 (用快慢指针找到链表的中间节点)</w:t>
+      </w:r>
+    </w:p>
+    <w:p>
+      <w:pPr>
+        <w:rPr>
+          <w:rFonts w:hint="eastAsia"/>
+          <w:lang w:val="en-US" w:eastAsia="zh-CN"/>
+        </w:rPr>
+      </w:pPr>
+    </w:p>
+    <w:p>
+      <w:pPr>
+        <w:rPr>
+          <w:rFonts w:hint="eastAsia"/>
+          <w:lang w:val="en-US" w:eastAsia="zh-CN"/>
+        </w:rPr>
+      </w:pPr>
+      <w:r>
+        <w:rPr>
+          <w:rFonts w:hint="eastAsia"/>
+          <w:lang w:val="en-US" w:eastAsia="zh-CN"/>
+        </w:rPr>
+        <w:t>Lc0234这题的的思路是</w:t>
+      </w:r>
+    </w:p>
+    <w:p>
+      <w:pPr>
+        <w:rPr>
+          <w:rFonts w:hint="eastAsia"/>
+          <w:lang w:val="en-US" w:eastAsia="zh-CN"/>
+        </w:rPr>
+      </w:pPr>
+      <w:r>
+        <w:rPr>
+          <w:rFonts w:hint="eastAsia"/>
+          <w:lang w:val="en-US" w:eastAsia="zh-CN"/>
+        </w:rPr>
+        <w:t>1、用快慢指针找到原链表后半部分(找到后半段链表的头指针)。</w:t>
+      </w:r>
+    </w:p>
+    <w:p>
+      <w:pPr>
+        <w:rPr>
+          <w:rFonts w:hint="eastAsia"/>
+          <w:lang w:val="en-US" w:eastAsia="zh-CN"/>
+        </w:rPr>
+      </w:pPr>
+      <w:r>
+        <w:rPr>
+          <w:rFonts w:hint="eastAsia"/>
+          <w:lang w:val="en-US" w:eastAsia="zh-CN"/>
+        </w:rPr>
+        <w:t>2、将前半段链表反转。</w:t>
+      </w:r>
+    </w:p>
+    <w:p>
+      <w:pPr>
+        <w:rPr>
+          <w:rFonts w:hint="eastAsia"/>
+          <w:lang w:val="en-US" w:eastAsia="zh-CN"/>
+        </w:rPr>
+      </w:pPr>
+      <w:r>
+        <w:rPr>
+          <w:rFonts w:hint="eastAsia"/>
+          <w:lang w:val="en-US" w:eastAsia="zh-CN"/>
+        </w:rPr>
+        <w:t>3、比较反转后的前半段链表和后半段链表。</w:t>
+      </w:r>
+    </w:p>
+    <w:p>
+      <w:pPr>
+        <w:rPr>
+          <w:rFonts w:hint="eastAsia"/>
+          <w:lang w:val="en-US" w:eastAsia="zh-CN"/>
+        </w:rPr>
+      </w:pPr>
+      <w:r>
+        <w:drawing>
+          <wp:inline distT="0" distB="0" distL="114300" distR="114300">
+            <wp:extent cx="4690110" cy="1531620"/>
+            <wp:effectExtent l="0" t="0" r="15240" b="11430"/>
+            <wp:docPr id="5" name="图片 2"/>
+            <wp:cNvGraphicFramePr>
+              <a:graphicFrameLocks xmlns:a="http://schemas.openxmlformats.org/drawingml/2006/main" noChangeAspect="1"/>
+            </wp:cNvGraphicFramePr>
+            <a:graphic xmlns:a="http://schemas.openxmlformats.org/drawingml/2006/main">
+              <a:graphicData uri="http://schemas.openxmlformats.org/drawingml/2006/picture">
+                <pic:pic xmlns:pic="http://schemas.openxmlformats.org/drawingml/2006/picture">
+                  <pic:nvPicPr>
+                    <pic:cNvPr id="5" name="图片 2"/>
+                    <pic:cNvPicPr>
+                      <a:picLocks noChangeAspect="1"/>
+                    </pic:cNvPicPr>
+                  </pic:nvPicPr>
+                  <pic:blipFill>
+                    <a:blip r:embed="rId7"/>
+                    <a:stretch>
+                      <a:fillRect/>
+                    </a:stretch>
+                  </pic:blipFill>
+                  <pic:spPr>
+                    <a:xfrm>
+                      <a:off x="0" y="0"/>
+                      <a:ext cx="4690110" cy="1531620"/>
+                    </a:xfrm>
+                    <a:prstGeom prst="rect">
+                      <a:avLst/>
+                    </a:prstGeom>
+                    <a:noFill/>
+                    <a:ln w="9525">
+                      <a:noFill/>
+                    </a:ln>
+                  </pic:spPr>
+                </pic:pic>
+              </a:graphicData>
+            </a:graphic>
+          </wp:inline>
+        </w:drawing>
+      </w:r>
+    </w:p>
+    <w:p>
+      <w:pPr>
+        <w:rPr>
+          <w:rFonts w:hint="eastAsia"/>
+          <w:lang w:val="en-US" w:eastAsia="zh-CN"/>
+        </w:rPr>
+      </w:pPr>
+    </w:p>
+    <w:p>
+      <w:pPr>
+        <w:rPr>
+          <w:rFonts w:hint="eastAsia"/>
+          <w:lang w:val="en-US" w:eastAsia="zh-CN"/>
+        </w:rPr>
+      </w:pPr>
+      <w:r>
+        <w:rPr>
+          <w:rFonts w:hint="eastAsia"/>
+          <w:lang w:val="en-US" w:eastAsia="zh-CN"/>
+        </w:rPr>
+        <w:t>其中1、2 两步骤可以同时进行。</w:t>
+      </w:r>
+    </w:p>
+    <w:p>
+      <w:pPr>
+        <w:rPr>
+          <w:rFonts w:hint="eastAsia"/>
+          <w:lang w:val="en-US" w:eastAsia="zh-CN"/>
+        </w:rPr>
+      </w:pPr>
+    </w:p>
+    <w:p>
+      <w:pPr>
+        <w:rPr>
+          <w:rFonts w:hint="eastAsia"/>
+          <w:lang w:val="en-US" w:eastAsia="zh-CN"/>
+        </w:rPr>
+      </w:pPr>
+      <w:r>
+        <w:rPr>
+          <w:rFonts w:hint="eastAsia"/>
+          <w:lang w:val="en-US" w:eastAsia="zh-CN"/>
+        </w:rPr>
+        <w:t>先看代码</w:t>
+      </w:r>
+    </w:p>
+    <w:p>
+      <w:pPr>
+        <w:rPr>
+          <w:rFonts w:hint="eastAsia"/>
+          <w:lang w:val="en-US" w:eastAsia="zh-CN"/>
+        </w:rPr>
+      </w:pPr>
+    </w:p>
+    <w:p>
+      <w:pPr>
+        <w:rPr>
+          <w:rFonts w:hint="eastAsia"/>
+          <w:lang w:val="en-US" w:eastAsia="zh-CN"/>
+        </w:rPr>
+      </w:pPr>
+      <w:r>
+        <w:drawing>
+          <wp:inline distT="0" distB="0" distL="114300" distR="114300">
+            <wp:extent cx="4709795" cy="5723890"/>
+            <wp:effectExtent l="0" t="0" r="14605" b="10160"/>
+            <wp:docPr id="7" name="图片 3"/>
+            <wp:cNvGraphicFramePr>
+              <a:graphicFrameLocks xmlns:a="http://schemas.openxmlformats.org/drawingml/2006/main" noChangeAspect="1"/>
+            </wp:cNvGraphicFramePr>
+            <a:graphic xmlns:a="http://schemas.openxmlformats.org/drawingml/2006/main">
+              <a:graphicData uri="http://schemas.openxmlformats.org/drawingml/2006/picture">
+                <pic:pic xmlns:pic="http://schemas.openxmlformats.org/drawingml/2006/picture">
+                  <pic:nvPicPr>
+                    <pic:cNvPr id="7" name="图片 3"/>
+                    <pic:cNvPicPr>
+                      <a:picLocks noChangeAspect="1"/>
+                    </pic:cNvPicPr>
+                  </pic:nvPicPr>
+                  <pic:blipFill>
+                    <a:blip r:embed="rId8"/>
+                    <a:stretch>
+                      <a:fillRect/>
+                    </a:stretch>
+                  </pic:blipFill>
+                  <pic:spPr>
+                    <a:xfrm>
+                      <a:off x="0" y="0"/>
+                      <a:ext cx="4709795" cy="5723890"/>
+                    </a:xfrm>
+                    <a:prstGeom prst="rect">
+                      <a:avLst/>
+                    </a:prstGeom>
+                    <a:noFill/>
+                    <a:ln w="9525">
+                      <a:noFill/>
+                    </a:ln>
+                  </pic:spPr>
+                </pic:pic>
+              </a:graphicData>
+            </a:graphic>
+          </wp:inline>
+        </w:drawing>
+      </w:r>
+    </w:p>
+    <w:p>
+      <w:pPr>
+        <w:rPr>
+          <w:rFonts w:hint="eastAsia"/>
+          <w:lang w:val="en-US" w:eastAsia="zh-CN"/>
+        </w:rPr>
+      </w:pPr>
+    </w:p>
+    <w:p>
+      <w:pPr>
+        <w:rPr>
+          <w:rFonts w:hint="eastAsia"/>
+          <w:lang w:val="en-US" w:eastAsia="zh-CN"/>
+        </w:rPr>
+      </w:pPr>
+      <w:r>
+        <w:rPr>
+          <w:rFonts w:hint="eastAsia"/>
+          <w:lang w:val="en-US" w:eastAsia="zh-CN"/>
+        </w:rPr>
+        <w:t>这题有两个需要注意的点</w:t>
+      </w:r>
+    </w:p>
+    <w:p>
+      <w:pPr>
+        <w:numPr>
+          <w:ilvl w:val="0"/>
+          <w:numId w:val="1"/>
+        </w:numPr>
+        <w:rPr>
+          <w:rFonts w:hint="eastAsia"/>
+          <w:lang w:val="en-US" w:eastAsia="zh-CN"/>
+        </w:rPr>
+      </w:pPr>
+      <w:r>
+        <w:rPr>
+          <w:rFonts w:hint="eastAsia"/>
+          <w:lang w:val="en-US" w:eastAsia="zh-CN"/>
+        </w:rPr>
+        <w:t>奇数长度的链表和偶数长度的链表处理方式不同。</w:t>
+      </w:r>
+    </w:p>
+    <w:p>
+      <w:pPr>
+        <w:numPr>
+          <w:ilvl w:val="0"/>
+          <w:numId w:val="1"/>
+        </w:numPr>
+        <w:rPr>
+          <w:rFonts w:hint="eastAsia"/>
+          <w:lang w:val="en-US" w:eastAsia="zh-CN"/>
+        </w:rPr>
+      </w:pPr>
+      <w:r>
+        <w:rPr>
+          <w:rFonts w:hint="eastAsia"/>
+          <w:lang w:val="en-US" w:eastAsia="zh-CN"/>
+        </w:rPr>
+        <w:t>反转链表的操作本身。</w:t>
+      </w:r>
+    </w:p>
+    <w:p>
+      <w:pPr>
+        <w:rPr>
+          <w:rFonts w:hint="eastAsia"/>
+          <w:lang w:val="en-US" w:eastAsia="zh-CN"/>
+        </w:rPr>
+      </w:pPr>
+    </w:p>
+    <w:p>
+      <w:pPr>
+        <w:rPr>
+          <w:rFonts w:hint="eastAsia"/>
+          <w:lang w:val="en-US" w:eastAsia="zh-CN"/>
+        </w:rPr>
+      </w:pPr>
+    </w:p>
+    <w:p>
+      <w:pPr>
+        <w:rPr>
+          <w:rFonts w:hint="eastAsia"/>
+          <w:lang w:val="en-US" w:eastAsia="zh-CN"/>
+        </w:rPr>
+      </w:pPr>
+      <w:r>
+        <w:rPr>
+          <w:rFonts w:hint="eastAsia"/>
+          <w:lang w:val="en-US" w:eastAsia="zh-CN"/>
+        </w:rPr>
+        <w:t>下面看图解。</w:t>
+      </w:r>
+    </w:p>
+    <w:p>
+      <w:pPr>
+        <w:rPr>
+          <w:rFonts w:hint="eastAsia"/>
+          <w:lang w:val="en-US" w:eastAsia="zh-CN"/>
+        </w:rPr>
+      </w:pPr>
+      <w:r>
+        <w:rPr>
+          <w:rFonts w:hint="eastAsia"/>
+          <w:lang w:val="en-US" w:eastAsia="zh-CN"/>
+        </w:rPr>
+        <w:t>奇数长度的链表 slow需要往前走一步</w:t>
+      </w:r>
+    </w:p>
+    <w:p>
+      <w:pPr>
+        <w:rPr>
+          <w:rFonts w:hint="eastAsia"/>
+          <w:lang w:val="en-US" w:eastAsia="zh-CN"/>
+        </w:rPr>
+      </w:pPr>
+      <w:r>
+        <w:drawing>
+          <wp:inline distT="0" distB="0" distL="114300" distR="114300">
+            <wp:extent cx="4496435" cy="3578860"/>
+            <wp:effectExtent l="0" t="0" r="18415" b="2540"/>
+            <wp:docPr id="8" name="图片 4"/>
+            <wp:cNvGraphicFramePr>
+              <a:graphicFrameLocks xmlns:a="http://schemas.openxmlformats.org/drawingml/2006/main" noChangeAspect="1"/>
+            </wp:cNvGraphicFramePr>
+            <a:graphic xmlns:a="http://schemas.openxmlformats.org/drawingml/2006/main">
+              <a:graphicData uri="http://schemas.openxmlformats.org/drawingml/2006/picture">
+                <pic:pic xmlns:pic="http://schemas.openxmlformats.org/drawingml/2006/picture">
+                  <pic:nvPicPr>
+                    <pic:cNvPr id="8" name="图片 4"/>
+                    <pic:cNvPicPr>
+                      <a:picLocks noChangeAspect="1"/>
+                    </pic:cNvPicPr>
+                  </pic:nvPicPr>
+                  <pic:blipFill>
+                    <a:blip r:embed="rId9"/>
+                    <a:stretch>
+                      <a:fillRect/>
+                    </a:stretch>
+                  </pic:blipFill>
+                  <pic:spPr>
+                    <a:xfrm>
+                      <a:off x="0" y="0"/>
+                      <a:ext cx="4496435" cy="3578860"/>
+                    </a:xfrm>
+                    <a:prstGeom prst="rect">
+                      <a:avLst/>
+                    </a:prstGeom>
+                    <a:noFill/>
+                    <a:ln w="9525">
+                      <a:noFill/>
+                    </a:ln>
+                  </pic:spPr>
+                </pic:pic>
+              </a:graphicData>
+            </a:graphic>
+          </wp:inline>
+        </w:drawing>
+      </w:r>
+    </w:p>
+    <w:p>
+      <w:pPr>
+        <w:rPr>
+          <w:rFonts w:hint="eastAsia"/>
+          <w:lang w:val="en-US" w:eastAsia="zh-CN"/>
+        </w:rPr>
+      </w:pPr>
+    </w:p>
+    <w:p>
+      <w:pPr>
+        <w:rPr>
+          <w:rFonts w:hint="eastAsia"/>
+          <w:lang w:val="en-US" w:eastAsia="zh-CN"/>
+        </w:rPr>
+      </w:pPr>
+    </w:p>
+    <w:p>
+      <w:pPr>
+        <w:rPr>
+          <w:rFonts w:hint="eastAsia"/>
+          <w:lang w:val="en-US" w:eastAsia="zh-CN"/>
+        </w:rPr>
+      </w:pPr>
+      <w:r>
+        <w:rPr>
+          <w:rFonts w:hint="eastAsia"/>
+          <w:lang w:val="en-US" w:eastAsia="zh-CN"/>
+        </w:rPr>
+        <w:t>而偶数长度的链表，快慢指针的while循环之后slow指针已经到达了预期的位置</w:t>
+      </w:r>
+    </w:p>
+    <w:p>
+      <w:pPr>
+        <w:rPr>
+          <w:rFonts w:hint="eastAsia"/>
+          <w:lang w:val="en-US" w:eastAsia="zh-CN"/>
+        </w:rPr>
+      </w:pPr>
+      <w:r>
+        <w:drawing>
+          <wp:inline distT="0" distB="0" distL="114300" distR="114300">
+            <wp:extent cx="5521960" cy="3082925"/>
+            <wp:effectExtent l="0" t="0" r="2540" b="3175"/>
+            <wp:docPr id="9" name="图片 5"/>
+            <wp:cNvGraphicFramePr>
+              <a:graphicFrameLocks xmlns:a="http://schemas.openxmlformats.org/drawingml/2006/main" noChangeAspect="1"/>
+            </wp:cNvGraphicFramePr>
+            <a:graphic xmlns:a="http://schemas.openxmlformats.org/drawingml/2006/main">
+              <a:graphicData uri="http://schemas.openxmlformats.org/drawingml/2006/picture">
+                <pic:pic xmlns:pic="http://schemas.openxmlformats.org/drawingml/2006/picture">
+                  <pic:nvPicPr>
+                    <pic:cNvPr id="9" name="图片 5"/>
+                    <pic:cNvPicPr>
+                      <a:picLocks noChangeAspect="1"/>
+                    </pic:cNvPicPr>
+                  </pic:nvPicPr>
+                  <pic:blipFill>
+                    <a:blip r:embed="rId10"/>
+                    <a:stretch>
+                      <a:fillRect/>
+                    </a:stretch>
+                  </pic:blipFill>
+                  <pic:spPr>
+                    <a:xfrm>
+                      <a:off x="0" y="0"/>
+                      <a:ext cx="5521960" cy="3082925"/>
+                    </a:xfrm>
+                    <a:prstGeom prst="rect">
+                      <a:avLst/>
+                    </a:prstGeom>
+                    <a:noFill/>
+                    <a:ln w="9525">
+                      <a:noFill/>
+                    </a:ln>
+                  </pic:spPr>
+                </pic:pic>
+              </a:graphicData>
+            </a:graphic>
+          </wp:inline>
+        </w:drawing>
+      </w:r>
+    </w:p>
+    <w:p>
+      <w:pPr>
+        <w:rPr>
+          <w:rFonts w:hint="eastAsia"/>
+          <w:lang w:val="en-US" w:eastAsia="zh-CN"/>
+        </w:rPr>
+      </w:pPr>
+    </w:p>
+    <w:p>
+      <w:pPr>
+        <w:rPr>
+          <w:rFonts w:hint="eastAsia"/>
+          <w:lang w:val="en-US" w:eastAsia="zh-CN"/>
+        </w:rPr>
+      </w:pPr>
+      <w:r>
+        <w:rPr>
+          <w:rFonts w:hint="eastAsia"/>
+          <w:lang w:val="en-US" w:eastAsia="zh-CN"/>
+        </w:rPr>
+        <w:t>再看反转链表的过程，这是刚接触链表的选手比较难理解的地方</w:t>
+      </w:r>
+    </w:p>
+    <w:p/>
+    <w:p>
+      <w:pPr>
+        <w:rPr>
+          <w:rFonts w:hint="eastAsia" w:eastAsiaTheme="minorEastAsia"/>
+          <w:lang w:val="en-US" w:eastAsia="zh-CN"/>
+        </w:rPr>
+      </w:pPr>
+      <w:r>
+        <w:rPr>
+          <w:rFonts w:hint="eastAsia"/>
+          <w:lang w:val="en-US" w:eastAsia="zh-CN"/>
+        </w:rPr>
+        <w:t>重点在while循环中红框的代码部分</w:t>
+      </w:r>
+    </w:p>
+    <w:p>
+      <w:pPr>
+        <w:rPr>
+          <w:rFonts w:hint="eastAsia"/>
+          <w:lang w:val="en-US" w:eastAsia="zh-CN"/>
+        </w:rPr>
+      </w:pPr>
+      <w:r>
+        <w:drawing>
+          <wp:inline distT="0" distB="0" distL="114300" distR="114300">
+            <wp:extent cx="3361690" cy="2266950"/>
+            <wp:effectExtent l="0" t="0" r="10160" b="0"/>
+            <wp:docPr id="14" name="图片 10"/>
+            <wp:cNvGraphicFramePr>
+              <a:graphicFrameLocks xmlns:a="http://schemas.openxmlformats.org/drawingml/2006/main" noChangeAspect="1"/>
+            </wp:cNvGraphicFramePr>
+            <a:graphic xmlns:a="http://schemas.openxmlformats.org/drawingml/2006/main">
+              <a:graphicData uri="http://schemas.openxmlformats.org/drawingml/2006/picture">
+                <pic:pic xmlns:pic="http://schemas.openxmlformats.org/drawingml/2006/picture">
+                  <pic:nvPicPr>
+                    <pic:cNvPr id="14" name="图片 10"/>
+                    <pic:cNvPicPr>
+                      <a:picLocks noChangeAspect="1"/>
+                    </pic:cNvPicPr>
+                  </pic:nvPicPr>
+                  <pic:blipFill>
+                    <a:blip r:embed="rId11"/>
+                    <a:stretch>
+                      <a:fillRect/>
+                    </a:stretch>
+                  </pic:blipFill>
+                  <pic:spPr>
+                    <a:xfrm>
+                      <a:off x="0" y="0"/>
+                      <a:ext cx="3361690" cy="2266950"/>
+                    </a:xfrm>
+                    <a:prstGeom prst="rect">
+                      <a:avLst/>
+                    </a:prstGeom>
+                    <a:noFill/>
+                    <a:ln w="9525">
+                      <a:noFill/>
+                    </a:ln>
+                  </pic:spPr>
+                </pic:pic>
+              </a:graphicData>
+            </a:graphic>
+          </wp:inline>
+        </w:drawing>
+      </w:r>
+    </w:p>
+    <w:p>
+      <w:pPr>
+        <w:rPr>
+          <w:rFonts w:hint="eastAsia"/>
+          <w:lang w:val="en-US" w:eastAsia="zh-CN"/>
+        </w:rPr>
+      </w:pPr>
+      <w:r>
+        <w:drawing>
+          <wp:inline distT="0" distB="0" distL="114300" distR="114300">
+            <wp:extent cx="3123565" cy="2155190"/>
+            <wp:effectExtent l="0" t="0" r="635" b="16510"/>
+            <wp:docPr id="10" name="图片 6"/>
+            <wp:cNvGraphicFramePr>
+              <a:graphicFrameLocks xmlns:a="http://schemas.openxmlformats.org/drawingml/2006/main" noChangeAspect="1"/>
+            </wp:cNvGraphicFramePr>
+            <a:graphic xmlns:a="http://schemas.openxmlformats.org/drawingml/2006/main">
+              <a:graphicData uri="http://schemas.openxmlformats.org/drawingml/2006/picture">
+                <pic:pic xmlns:pic="http://schemas.openxmlformats.org/drawingml/2006/picture">
+                  <pic:nvPicPr>
+                    <pic:cNvPr id="10" name="图片 6"/>
+                    <pic:cNvPicPr>
+                      <a:picLocks noChangeAspect="1"/>
+                    </pic:cNvPicPr>
+                  </pic:nvPicPr>
+                  <pic:blipFill>
+                    <a:blip r:embed="rId12"/>
+                    <a:stretch>
+                      <a:fillRect/>
+                    </a:stretch>
+                  </pic:blipFill>
+                  <pic:spPr>
+                    <a:xfrm>
+                      <a:off x="0" y="0"/>
+                      <a:ext cx="3123565" cy="2155190"/>
+                    </a:xfrm>
+                    <a:prstGeom prst="rect">
+                      <a:avLst/>
+                    </a:prstGeom>
+                    <a:noFill/>
+                    <a:ln w="9525">
+                      <a:noFill/>
+                    </a:ln>
+                  </pic:spPr>
+                </pic:pic>
+              </a:graphicData>
+            </a:graphic>
+          </wp:inline>
+        </w:drawing>
+      </w:r>
+    </w:p>
+    <w:p>
+      <w:pPr>
+        <w:rPr>
+          <w:rFonts w:hint="eastAsia"/>
+          <w:lang w:val="en-US" w:eastAsia="zh-CN"/>
+        </w:rPr>
+      </w:pPr>
+    </w:p>
+    <w:p>
+      <w:r>
+        <w:drawing>
+          <wp:inline distT="0" distB="0" distL="114300" distR="114300">
+            <wp:extent cx="3118485" cy="1978660"/>
+            <wp:effectExtent l="0" t="0" r="5715" b="2540"/>
+            <wp:docPr id="13" name="图片 9"/>
+            <wp:cNvGraphicFramePr>
+              <a:graphicFrameLocks xmlns:a="http://schemas.openxmlformats.org/drawingml/2006/main" noChangeAspect="1"/>
+            </wp:cNvGraphicFramePr>
+            <a:graphic xmlns:a="http://schemas.openxmlformats.org/drawingml/2006/main">
+              <a:graphicData uri="http://schemas.openxmlformats.org/drawingml/2006/picture">
+                <pic:pic xmlns:pic="http://schemas.openxmlformats.org/drawingml/2006/picture">
+                  <pic:nvPicPr>
+                    <pic:cNvPr id="13" name="图片 9"/>
+                    <pic:cNvPicPr>
+                      <a:picLocks noChangeAspect="1"/>
+                    </pic:cNvPicPr>
+                  </pic:nvPicPr>
+                  <pic:blipFill>
+                    <a:blip r:embed="rId13"/>
+                    <a:stretch>
+                      <a:fillRect/>
+                    </a:stretch>
+                  </pic:blipFill>
+                  <pic:spPr>
+                    <a:xfrm>
+                      <a:off x="0" y="0"/>
+                      <a:ext cx="3118485" cy="1978660"/>
+                    </a:xfrm>
+                    <a:prstGeom prst="rect">
+                      <a:avLst/>
+                    </a:prstGeom>
+                    <a:noFill/>
+                    <a:ln w="9525">
+                      <a:noFill/>
+                    </a:ln>
+                  </pic:spPr>
+                </pic:pic>
+              </a:graphicData>
+            </a:graphic>
+          </wp:inline>
+        </w:drawing>
+      </w:r>
+    </w:p>
+    <w:p/>
+    <w:p>
+      <w:pPr>
+        <w:rPr>
+          <w:rFonts w:hint="eastAsia"/>
+          <w:lang w:val="en-US" w:eastAsia="zh-CN"/>
+        </w:rPr>
+      </w:pPr>
+      <w:r>
+        <w:drawing>
+          <wp:inline distT="0" distB="0" distL="114300" distR="114300">
+            <wp:extent cx="3186430" cy="2103120"/>
+            <wp:effectExtent l="0" t="0" r="13970" b="11430"/>
+            <wp:docPr id="12" name="图片 8"/>
+            <wp:cNvGraphicFramePr>
+              <a:graphicFrameLocks xmlns:a="http://schemas.openxmlformats.org/drawingml/2006/main" noChangeAspect="1"/>
+            </wp:cNvGraphicFramePr>
+            <a:graphic xmlns:a="http://schemas.openxmlformats.org/drawingml/2006/main">
+              <a:graphicData uri="http://schemas.openxmlformats.org/drawingml/2006/picture">
+                <pic:pic xmlns:pic="http://schemas.openxmlformats.org/drawingml/2006/picture">
+                  <pic:nvPicPr>
+                    <pic:cNvPr id="12" name="图片 8"/>
+                    <pic:cNvPicPr>
+                      <a:picLocks noChangeAspect="1"/>
+                    </pic:cNvPicPr>
+                  </pic:nvPicPr>
+                  <pic:blipFill>
+                    <a:blip r:embed="rId14"/>
+                    <a:stretch>
+                      <a:fillRect/>
+                    </a:stretch>
+                  </pic:blipFill>
+                  <pic:spPr>
+                    <a:xfrm>
+                      <a:off x="0" y="0"/>
+                      <a:ext cx="3186430" cy="2103120"/>
+                    </a:xfrm>
+                    <a:prstGeom prst="rect">
+                      <a:avLst/>
+                    </a:prstGeom>
+                    <a:noFill/>
+                    <a:ln w="9525">
+                      <a:noFill/>
+                    </a:ln>
+                  </pic:spPr>
+                </pic:pic>
+              </a:graphicData>
+            </a:graphic>
+          </wp:inline>
+        </w:drawing>
+      </w:r>
     </w:p>
     <w:sectPr>
       <w:pgSz w:w="11906" w:h="16838"/>
@@ -284,6 +1251,26 @@
     </w:sectPr>
   </w:body>
 </w:document>
+</file>
+
+<file path=word/numbering.xml><?xml version="1.0" encoding="utf-8"?>
+<w:numbering xmlns:wpc="http://schemas.microsoft.com/office/word/2010/wordprocessingCanvas" xmlns:mc="http://schemas.openxmlformats.org/markup-compatibility/2006" xmlns:o="urn:schemas-microsoft-com:office:office" xmlns:r="http://schemas.openxmlformats.org/officeDocument/2006/relationships" xmlns:m="http://schemas.openxmlformats.org/officeDocument/2006/math" xmlns:v="urn:schemas-microsoft-com:vml" xmlns:wp14="http://schemas.microsoft.com/office/word/2010/wordprocessingDrawing" xmlns:wp="http://schemas.openxmlformats.org/drawingml/2006/wordprocessingDrawing" xmlns:w10="urn:schemas-microsoft-com:office:word" xmlns:w="http://schemas.openxmlformats.org/wordprocessingml/2006/main" xmlns:w14="http://schemas.microsoft.com/office/word/2010/wordml" xmlns:wpg="http://schemas.microsoft.com/office/word/2010/wordprocessingGroup" xmlns:wpi="http://schemas.microsoft.com/office/word/2010/wordprocessingInk" xmlns:wne="http://schemas.microsoft.com/office/word/2006/wordml" xmlns:wps="http://schemas.microsoft.com/office/word/2010/wordprocessingShape" mc:Ignorable="w14 wp14">
+  <w:abstractNum w:abstractNumId="0">
+    <w:nsid w:val="650CF70C"/>
+    <w:multiLevelType w:val="singleLevel"/>
+    <w:tmpl w:val="650CF70C"/>
+    <w:lvl w:ilvl="0" w:tentative="0">
+      <w:start w:val="1"/>
+      <w:numFmt w:val="decimal"/>
+      <w:suff w:val="nothing"/>
+      <w:lvlText w:val="%1、"/>
+      <w:lvlJc w:val="left"/>
+    </w:lvl>
+  </w:abstractNum>
+  <w:num w:numId="1">
+    <w:abstractNumId w:val="0"/>
+  </w:num>
+</w:numbering>
 </file>
 
 <file path=word/styles.xml><?xml version="1.0" encoding="utf-8"?>
@@ -361,7 +1348,7 @@
     <w:lsdException w:qFormat="1" w:unhideWhenUsed="0" w:uiPriority="0" w:semiHidden="0" w:name="Title"/>
     <w:lsdException w:unhideWhenUsed="0" w:uiPriority="0" w:semiHidden="0" w:name="Closing"/>
     <w:lsdException w:unhideWhenUsed="0" w:uiPriority="0" w:semiHidden="0" w:name="Signature"/>
-    <w:lsdException w:unhideWhenUsed="0" w:uiPriority="0" w:name="Default Paragraph Font"/>
+    <w:lsdException w:qFormat="1" w:unhideWhenUsed="0" w:uiPriority="0" w:name="Default Paragraph Font"/>
     <w:lsdException w:unhideWhenUsed="0" w:uiPriority="0" w:semiHidden="0" w:name="Body Text"/>
     <w:lsdException w:unhideWhenUsed="0" w:uiPriority="0" w:semiHidden="0" w:name="Body Text Indent"/>
     <w:lsdException w:unhideWhenUsed="0" w:uiPriority="0" w:semiHidden="0" w:name="List Continue"/>
@@ -395,11 +1382,11 @@
     <w:lsdException w:unhideWhenUsed="0" w:uiPriority="0" w:semiHidden="0" w:name="HTML Code"/>
     <w:lsdException w:unhideWhenUsed="0" w:uiPriority="0" w:semiHidden="0" w:name="HTML Definition"/>
     <w:lsdException w:unhideWhenUsed="0" w:uiPriority="0" w:semiHidden="0" w:name="HTML Keyboard"/>
-    <w:lsdException w:unhideWhenUsed="0" w:uiPriority="0" w:semiHidden="0" w:name="HTML Preformatted"/>
+    <w:lsdException w:qFormat="1" w:unhideWhenUsed="0" w:uiPriority="0" w:semiHidden="0" w:name="HTML Preformatted"/>
     <w:lsdException w:unhideWhenUsed="0" w:uiPriority="0" w:semiHidden="0" w:name="HTML Sample"/>
     <w:lsdException w:unhideWhenUsed="0" w:uiPriority="0" w:semiHidden="0" w:name="HTML Typewriter"/>
     <w:lsdException w:unhideWhenUsed="0" w:uiPriority="0" w:semiHidden="0" w:name="HTML Variable"/>
-    <w:lsdException w:unhideWhenUsed="0" w:uiPriority="0" w:name="Normal Table"/>
+    <w:lsdException w:qFormat="1" w:unhideWhenUsed="0" w:uiPriority="0" w:name="Normal Table"/>
     <w:lsdException w:unhideWhenUsed="0" w:uiPriority="0" w:semiHidden="0" w:name="annotation subject"/>
     <w:lsdException w:unhideWhenUsed="0" w:uiPriority="0" w:semiHidden="0" w:name="Table Simple 1"/>
     <w:lsdException w:unhideWhenUsed="0" w:uiPriority="0" w:semiHidden="0" w:name="Table Simple 2"/>
@@ -580,14 +1567,16 @@
       <w:lang w:val="en-US" w:eastAsia="zh-CN" w:bidi="ar"/>
     </w:rPr>
   </w:style>
-  <w:style w:type="character" w:default="1" w:styleId="4">
+  <w:style w:type="character" w:default="1" w:styleId="5">
     <w:name w:val="Default Paragraph Font"/>
     <w:semiHidden/>
+    <w:qFormat/>
     <w:uiPriority w:val="0"/>
   </w:style>
-  <w:style w:type="table" w:default="1" w:styleId="6">
+  <w:style w:type="table" w:default="1" w:styleId="7">
     <w:name w:val="Normal Table"/>
     <w:semiHidden/>
+    <w:qFormat/>
     <w:uiPriority w:val="0"/>
     <w:tblPr>
       <w:tblLayout w:type="fixed"/>
@@ -602,6 +1591,7 @@
   <w:style w:type="paragraph" w:styleId="3">
     <w:name w:val="HTML Preformatted"/>
     <w:basedOn w:val="1"/>
+    <w:qFormat/>
     <w:uiPriority w:val="0"/>
     <w:pPr>
       <w:tabs>
@@ -632,9 +1622,24 @@
       <w:lang w:val="en-US" w:eastAsia="zh-CN" w:bidi="ar"/>
     </w:rPr>
   </w:style>
-  <w:style w:type="character" w:styleId="5">
+  <w:style w:type="paragraph" w:styleId="4">
+    <w:name w:val="Normal (Web)"/>
+    <w:basedOn w:val="1"/>
+    <w:uiPriority w:val="0"/>
+    <w:pPr>
+      <w:spacing w:before="0" w:beforeAutospacing="1" w:after="0" w:afterAutospacing="1"/>
+      <w:ind w:left="0" w:right="0"/>
+      <w:jc w:val="left"/>
+    </w:pPr>
+    <w:rPr>
+      <w:kern w:val="0"/>
+      <w:sz w:val="24"/>
+      <w:lang w:val="en-US" w:eastAsia="zh-CN" w:bidi="ar"/>
+    </w:rPr>
+  </w:style>
+  <w:style w:type="character" w:styleId="6">
     <w:name w:val="Strong"/>
-    <w:basedOn w:val="4"/>
+    <w:basedOn w:val="5"/>
     <w:qFormat/>
     <w:uiPriority w:val="0"/>
     <w:rPr>

</xml_diff>

<commit_message>
[leetcode] 0092反转链表2  js实现 图解
</commit_message>
<xml_diff>
--- a/数据结构.docx
+++ b/数据结构.docx
@@ -462,8 +462,6 @@
           <w:lang w:eastAsia="zh-CN"/>
         </w:rPr>
       </w:pPr>
-      <w:bookmarkStart w:id="0" w:name="_GoBack"/>
-      <w:bookmarkEnd w:id="0"/>
     </w:p>
     <w:p>
       <w:pPr>
@@ -1193,12 +1191,6 @@
     </w:p>
     <w:p/>
     <w:p>
-      <w:pPr>
-        <w:rPr>
-          <w:rFonts w:hint="eastAsia"/>
-          <w:lang w:val="en-US" w:eastAsia="zh-CN"/>
-        </w:rPr>
-      </w:pPr>
       <w:r>
         <w:drawing>
           <wp:inline distT="0" distB="0" distL="114300" distR="114300">
@@ -1243,6 +1235,1003 @@
         </w:drawing>
       </w:r>
     </w:p>
+    <w:p/>
+    <w:p/>
+    <w:p>
+      <w:pPr>
+        <w:pStyle w:val="4"/>
+        <w:keepNext w:val="0"/>
+        <w:keepLines w:val="0"/>
+        <w:widowControl/>
+        <w:suppressLineNumbers w:val="0"/>
+        <w:spacing w:before="0" w:beforeAutospacing="0" w:after="0" w:afterAutospacing="0"/>
+        <w:ind w:left="0" w:right="0"/>
+        <w:rPr>
+          <w:rFonts w:hint="eastAsia" w:ascii="微软雅黑" w:hAnsi="微软雅黑" w:eastAsia="微软雅黑" w:cs="微软雅黑"/>
+          <w:color w:val="0000FF"/>
+          <w:sz w:val="28"/>
+          <w:szCs w:val="28"/>
+          <w:lang w:val="en-US" w:eastAsia="zh-CN"/>
+        </w:rPr>
+      </w:pPr>
+      <w:r>
+        <w:rPr>
+          <w:rFonts w:hint="eastAsia" w:ascii="Calibri" w:hAnsi="Calibri" w:cs="Calibri"/>
+          <w:color w:val="0000FF"/>
+          <w:sz w:val="28"/>
+          <w:szCs w:val="28"/>
+          <w:lang w:val="en-US" w:eastAsia="zh-CN"/>
+        </w:rPr>
+        <w:t>[leetcode] 0092反转链表2</w:t>
+      </w:r>
+      <w:r>
+        <w:rPr>
+          <w:rFonts w:hint="eastAsia" w:ascii="微软雅黑" w:hAnsi="微软雅黑" w:eastAsia="微软雅黑" w:cs="微软雅黑"/>
+          <w:color w:val="0000FF"/>
+          <w:sz w:val="28"/>
+          <w:szCs w:val="28"/>
+          <w:lang w:val="en-US" w:eastAsia="zh-CN"/>
+        </w:rPr>
+        <w:t xml:space="preserve">  js实现</w:t>
+      </w:r>
+      <w:r>
+        <w:rPr>
+          <w:rFonts w:hint="default" w:ascii="微软雅黑" w:hAnsi="微软雅黑" w:eastAsia="微软雅黑" w:cs="微软雅黑"/>
+          <w:color w:val="0000FF"/>
+          <w:sz w:val="28"/>
+          <w:szCs w:val="28"/>
+          <w:lang w:val="en-US" w:eastAsia="zh-CN"/>
+        </w:rPr>
+        <w:t xml:space="preserve"> </w:t>
+      </w:r>
+      <w:r>
+        <w:rPr>
+          <w:rFonts w:hint="eastAsia" w:ascii="微软雅黑" w:hAnsi="微软雅黑" w:eastAsia="微软雅黑" w:cs="微软雅黑"/>
+          <w:color w:val="0000FF"/>
+          <w:sz w:val="28"/>
+          <w:szCs w:val="28"/>
+          <w:lang w:val="en-US" w:eastAsia="zh-CN"/>
+        </w:rPr>
+        <w:t>图解</w:t>
+      </w:r>
+    </w:p>
+    <w:p>
+      <w:pPr>
+        <w:pStyle w:val="4"/>
+        <w:keepNext w:val="0"/>
+        <w:keepLines w:val="0"/>
+        <w:widowControl/>
+        <w:suppressLineNumbers w:val="0"/>
+        <w:spacing w:before="0" w:beforeAutospacing="0" w:after="0" w:afterAutospacing="0"/>
+        <w:ind w:left="0" w:right="0"/>
+        <w:rPr>
+          <w:rFonts w:hint="eastAsia" w:ascii="微软雅黑" w:hAnsi="微软雅黑" w:eastAsia="微软雅黑" w:cs="微软雅黑"/>
+          <w:color w:val="0000FF"/>
+          <w:sz w:val="28"/>
+          <w:szCs w:val="28"/>
+          <w:lang w:val="en-US" w:eastAsia="zh-CN"/>
+        </w:rPr>
+      </w:pPr>
+    </w:p>
+    <w:p>
+      <w:pPr>
+        <w:rPr>
+          <w:rFonts w:hint="eastAsia"/>
+          <w:lang w:val="en-US" w:eastAsia="zh-CN"/>
+        </w:rPr>
+      </w:pPr>
+      <w:r>
+        <w:rPr>
+          <w:rFonts w:hint="eastAsia"/>
+          <w:lang w:val="en-US" w:eastAsia="zh-CN"/>
+        </w:rPr>
+        <w:t xml:space="preserve">/* </w:t>
+      </w:r>
+    </w:p>
+    <w:p>
+      <w:pPr>
+        <w:rPr>
+          <w:rFonts w:hint="eastAsia"/>
+          <w:lang w:val="en-US" w:eastAsia="zh-CN"/>
+        </w:rPr>
+      </w:pPr>
+      <w:r>
+        <w:rPr>
+          <w:rFonts w:hint="eastAsia"/>
+          <w:lang w:val="en-US" w:eastAsia="zh-CN"/>
+        </w:rPr>
+        <w:t>给你单链表的头指针 head 和两个整数 left 和 right ，其中 left &lt;= right 。请你反转从位置 left 到位置 right 的链表节点，返回 反转后的链表 。</w:t>
+      </w:r>
+    </w:p>
+    <w:p>
+      <w:pPr>
+        <w:rPr>
+          <w:rFonts w:hint="eastAsia"/>
+          <w:lang w:val="en-US" w:eastAsia="zh-CN"/>
+        </w:rPr>
+      </w:pPr>
+      <w:r>
+        <w:rPr>
+          <w:rFonts w:hint="eastAsia"/>
+          <w:lang w:val="en-US" w:eastAsia="zh-CN"/>
+        </w:rPr>
+        <w:t>*/</w:t>
+      </w:r>
+    </w:p>
+    <w:p>
+      <w:pPr>
+        <w:rPr>
+          <w:rFonts w:hint="eastAsia"/>
+          <w:lang w:val="en-US" w:eastAsia="zh-CN"/>
+        </w:rPr>
+      </w:pPr>
+    </w:p>
+    <w:p>
+      <w:pPr>
+        <w:rPr>
+          <w:rFonts w:hint="eastAsia"/>
+          <w:lang w:val="en-US" w:eastAsia="zh-CN"/>
+        </w:rPr>
+      </w:pPr>
+      <w:r>
+        <w:rPr>
+          <w:rFonts w:hint="eastAsia"/>
+          <w:lang w:val="en-US" w:eastAsia="zh-CN"/>
+        </w:rPr>
+        <w:t>前置知识： lc0206 反转链表</w:t>
+      </w:r>
+    </w:p>
+    <w:p>
+      <w:pPr>
+        <w:rPr>
+          <w:rFonts w:hint="eastAsia"/>
+          <w:lang w:val="en-US" w:eastAsia="zh-CN"/>
+        </w:rPr>
+      </w:pPr>
+    </w:p>
+    <w:p>
+      <w:pPr>
+        <w:rPr>
+          <w:rFonts w:hint="eastAsia"/>
+          <w:lang w:val="en-US" w:eastAsia="zh-CN"/>
+        </w:rPr>
+      </w:pPr>
+      <w:r>
+        <w:rPr>
+          <w:rFonts w:hint="eastAsia"/>
+          <w:lang w:val="en-US" w:eastAsia="zh-CN"/>
+        </w:rPr>
+        <w:t>Lc0092这题的的思路和206题的反转链表一样，难在操作。</w:t>
+      </w:r>
+    </w:p>
+    <w:p>
+      <w:pPr>
+        <w:rPr>
+          <w:rFonts w:hint="eastAsia"/>
+          <w:lang w:val="en-US" w:eastAsia="zh-CN"/>
+        </w:rPr>
+      </w:pPr>
+    </w:p>
+    <w:p>
+      <w:pPr>
+        <w:rPr>
+          <w:rFonts w:hint="eastAsia"/>
+          <w:lang w:val="en-US" w:eastAsia="zh-CN"/>
+        </w:rPr>
+      </w:pPr>
+      <w:r>
+        <w:rPr>
+          <w:rFonts w:hint="eastAsia"/>
+          <w:lang w:val="en-US" w:eastAsia="zh-CN"/>
+        </w:rPr>
+        <w:t>先贴代码</w:t>
+      </w:r>
+    </w:p>
+    <w:p>
+      <w:r>
+        <w:drawing>
+          <wp:inline distT="0" distB="0" distL="114300" distR="114300">
+            <wp:extent cx="4655820" cy="5172075"/>
+            <wp:effectExtent l="0" t="0" r="5080" b="9525"/>
+            <wp:docPr id="4" name="图片 1"/>
+            <wp:cNvGraphicFramePr>
+              <a:graphicFrameLocks xmlns:a="http://schemas.openxmlformats.org/drawingml/2006/main" noChangeAspect="1"/>
+            </wp:cNvGraphicFramePr>
+            <a:graphic xmlns:a="http://schemas.openxmlformats.org/drawingml/2006/main">
+              <a:graphicData uri="http://schemas.openxmlformats.org/drawingml/2006/picture">
+                <pic:pic xmlns:pic="http://schemas.openxmlformats.org/drawingml/2006/picture">
+                  <pic:nvPicPr>
+                    <pic:cNvPr id="4" name="图片 1"/>
+                    <pic:cNvPicPr>
+                      <a:picLocks noChangeAspect="1"/>
+                    </pic:cNvPicPr>
+                  </pic:nvPicPr>
+                  <pic:blipFill>
+                    <a:blip r:embed="rId15"/>
+                    <a:stretch>
+                      <a:fillRect/>
+                    </a:stretch>
+                  </pic:blipFill>
+                  <pic:spPr>
+                    <a:xfrm>
+                      <a:off x="0" y="0"/>
+                      <a:ext cx="4655820" cy="5172075"/>
+                    </a:xfrm>
+                    <a:prstGeom prst="rect">
+                      <a:avLst/>
+                    </a:prstGeom>
+                    <a:noFill/>
+                    <a:ln w="9525">
+                      <a:noFill/>
+                    </a:ln>
+                  </pic:spPr>
+                </pic:pic>
+              </a:graphicData>
+            </a:graphic>
+          </wp:inline>
+        </w:drawing>
+      </w:r>
+    </w:p>
+    <w:p/>
+    <w:p>
+      <w:r>
+        <w:drawing>
+          <wp:inline distT="0" distB="0" distL="114300" distR="114300">
+            <wp:extent cx="5274310" cy="3067685"/>
+            <wp:effectExtent l="0" t="0" r="8890" b="5715"/>
+            <wp:docPr id="6" name="图片 2"/>
+            <wp:cNvGraphicFramePr>
+              <a:graphicFrameLocks xmlns:a="http://schemas.openxmlformats.org/drawingml/2006/main" noChangeAspect="1"/>
+            </wp:cNvGraphicFramePr>
+            <a:graphic xmlns:a="http://schemas.openxmlformats.org/drawingml/2006/main">
+              <a:graphicData uri="http://schemas.openxmlformats.org/drawingml/2006/picture">
+                <pic:pic xmlns:pic="http://schemas.openxmlformats.org/drawingml/2006/picture">
+                  <pic:nvPicPr>
+                    <pic:cNvPr id="6" name="图片 2"/>
+                    <pic:cNvPicPr>
+                      <a:picLocks noChangeAspect="1"/>
+                    </pic:cNvPicPr>
+                  </pic:nvPicPr>
+                  <pic:blipFill>
+                    <a:blip r:embed="rId16"/>
+                    <a:stretch>
+                      <a:fillRect/>
+                    </a:stretch>
+                  </pic:blipFill>
+                  <pic:spPr>
+                    <a:xfrm>
+                      <a:off x="0" y="0"/>
+                      <a:ext cx="5274310" cy="3067685"/>
+                    </a:xfrm>
+                    <a:prstGeom prst="rect">
+                      <a:avLst/>
+                    </a:prstGeom>
+                    <a:noFill/>
+                    <a:ln w="9525">
+                      <a:noFill/>
+                    </a:ln>
+                  </pic:spPr>
+                </pic:pic>
+              </a:graphicData>
+            </a:graphic>
+          </wp:inline>
+        </w:drawing>
+      </w:r>
+    </w:p>
+    <w:p>
+      <w:pPr>
+        <w:rPr>
+          <w:rFonts w:hint="eastAsia"/>
+          <w:lang w:val="en-US" w:eastAsia="zh-CN"/>
+        </w:rPr>
+      </w:pPr>
+      <w:r>
+        <w:rPr>
+          <w:rFonts w:hint="eastAsia"/>
+          <w:lang w:val="en-US" w:eastAsia="zh-CN"/>
+        </w:rPr>
+        <w:t>拿上示例，来看图解</w:t>
+      </w:r>
+    </w:p>
+    <w:p>
+      <w:pPr>
+        <w:rPr>
+          <w:rFonts w:hint="eastAsia"/>
+          <w:lang w:val="en-US" w:eastAsia="zh-CN"/>
+        </w:rPr>
+      </w:pPr>
+    </w:p>
+    <w:p>
+      <w:pPr>
+        <w:rPr>
+          <w:rFonts w:hint="eastAsia"/>
+          <w:lang w:val="en-US" w:eastAsia="zh-CN"/>
+        </w:rPr>
+      </w:pPr>
+      <w:r>
+        <w:rPr>
+          <w:rFonts w:hint="eastAsia"/>
+          <w:lang w:val="en-US" w:eastAsia="zh-CN"/>
+        </w:rPr>
+        <w:t>1、首先是拼接上dummy，最终返回dummy.next。(这是常规操作)</w:t>
+      </w:r>
+    </w:p>
+    <w:p>
+      <w:pPr>
+        <w:rPr>
+          <w:rFonts w:hint="eastAsia"/>
+          <w:lang w:val="en-US" w:eastAsia="zh-CN"/>
+        </w:rPr>
+      </w:pPr>
+    </w:p>
+    <w:p>
+      <w:pPr>
+        <w:rPr>
+          <w:rFonts w:hint="eastAsia"/>
+          <w:lang w:val="en-US" w:eastAsia="zh-CN"/>
+        </w:rPr>
+      </w:pPr>
+      <w:r>
+        <w:drawing>
+          <wp:inline distT="0" distB="0" distL="114300" distR="114300">
+            <wp:extent cx="5269230" cy="1272540"/>
+            <wp:effectExtent l="0" t="0" r="1270" b="10160"/>
+            <wp:docPr id="11" name="图片 3"/>
+            <wp:cNvGraphicFramePr>
+              <a:graphicFrameLocks xmlns:a="http://schemas.openxmlformats.org/drawingml/2006/main" noChangeAspect="1"/>
+            </wp:cNvGraphicFramePr>
+            <a:graphic xmlns:a="http://schemas.openxmlformats.org/drawingml/2006/main">
+              <a:graphicData uri="http://schemas.openxmlformats.org/drawingml/2006/picture">
+                <pic:pic xmlns:pic="http://schemas.openxmlformats.org/drawingml/2006/picture">
+                  <pic:nvPicPr>
+                    <pic:cNvPr id="11" name="图片 3"/>
+                    <pic:cNvPicPr>
+                      <a:picLocks noChangeAspect="1"/>
+                    </pic:cNvPicPr>
+                  </pic:nvPicPr>
+                  <pic:blipFill>
+                    <a:blip r:embed="rId17"/>
+                    <a:stretch>
+                      <a:fillRect/>
+                    </a:stretch>
+                  </pic:blipFill>
+                  <pic:spPr>
+                    <a:xfrm>
+                      <a:off x="0" y="0"/>
+                      <a:ext cx="5269230" cy="1272540"/>
+                    </a:xfrm>
+                    <a:prstGeom prst="rect">
+                      <a:avLst/>
+                    </a:prstGeom>
+                    <a:noFill/>
+                    <a:ln w="9525">
+                      <a:noFill/>
+                    </a:ln>
+                  </pic:spPr>
+                </pic:pic>
+              </a:graphicData>
+            </a:graphic>
+          </wp:inline>
+        </w:drawing>
+      </w:r>
+    </w:p>
+    <w:p>
+      <w:pPr>
+        <w:rPr>
+          <w:rFonts w:hint="eastAsia"/>
+          <w:lang w:val="en-US" w:eastAsia="zh-CN"/>
+        </w:rPr>
+      </w:pPr>
+    </w:p>
+    <w:p>
+      <w:pPr>
+        <w:numPr>
+          <w:ilvl w:val="0"/>
+          <w:numId w:val="2"/>
+        </w:numPr>
+        <w:rPr>
+          <w:rFonts w:hint="eastAsia"/>
+          <w:lang w:val="en-US" w:eastAsia="zh-CN"/>
+        </w:rPr>
+      </w:pPr>
+      <w:r>
+        <w:rPr>
+          <w:rFonts w:hint="eastAsia"/>
+          <w:lang w:val="en-US" w:eastAsia="zh-CN"/>
+        </w:rPr>
+        <w:t>第一个for循环，让temp从dummy位置出发，移动到left位置的上一个节点</w:t>
+      </w:r>
+    </w:p>
+    <w:p>
+      <w:pPr>
+        <w:numPr>
+          <w:numId w:val="0"/>
+        </w:numPr>
+      </w:pPr>
+      <w:r>
+        <w:drawing>
+          <wp:inline distT="0" distB="0" distL="114300" distR="114300">
+            <wp:extent cx="5271135" cy="1181100"/>
+            <wp:effectExtent l="0" t="0" r="12065" b="0"/>
+            <wp:docPr id="15" name="图片 4"/>
+            <wp:cNvGraphicFramePr>
+              <a:graphicFrameLocks xmlns:a="http://schemas.openxmlformats.org/drawingml/2006/main" noChangeAspect="1"/>
+            </wp:cNvGraphicFramePr>
+            <a:graphic xmlns:a="http://schemas.openxmlformats.org/drawingml/2006/main">
+              <a:graphicData uri="http://schemas.openxmlformats.org/drawingml/2006/picture">
+                <pic:pic xmlns:pic="http://schemas.openxmlformats.org/drawingml/2006/picture">
+                  <pic:nvPicPr>
+                    <pic:cNvPr id="15" name="图片 4"/>
+                    <pic:cNvPicPr>
+                      <a:picLocks noChangeAspect="1"/>
+                    </pic:cNvPicPr>
+                  </pic:nvPicPr>
+                  <pic:blipFill>
+                    <a:blip r:embed="rId18"/>
+                    <a:stretch>
+                      <a:fillRect/>
+                    </a:stretch>
+                  </pic:blipFill>
+                  <pic:spPr>
+                    <a:xfrm>
+                      <a:off x="0" y="0"/>
+                      <a:ext cx="5271135" cy="1181100"/>
+                    </a:xfrm>
+                    <a:prstGeom prst="rect">
+                      <a:avLst/>
+                    </a:prstGeom>
+                    <a:noFill/>
+                    <a:ln w="9525">
+                      <a:noFill/>
+                    </a:ln>
+                  </pic:spPr>
+                </pic:pic>
+              </a:graphicData>
+            </a:graphic>
+          </wp:inline>
+        </w:drawing>
+      </w:r>
+    </w:p>
+    <w:p>
+      <w:pPr>
+        <w:numPr>
+          <w:numId w:val="0"/>
+        </w:numPr>
+      </w:pPr>
+    </w:p>
+    <w:p>
+      <w:pPr>
+        <w:numPr>
+          <w:numId w:val="0"/>
+        </w:numPr>
+        <w:rPr>
+          <w:rFonts w:hint="eastAsia"/>
+          <w:lang w:val="en-US" w:eastAsia="zh-CN"/>
+        </w:rPr>
+      </w:pPr>
+      <w:r>
+        <w:rPr>
+          <w:rFonts w:hint="eastAsia"/>
+          <w:lang w:val="en-US" w:eastAsia="zh-CN"/>
+        </w:rPr>
+        <w:t>注意，此后temp的位置没有移动，temp很长一段时间内指向也没有变(1 -&gt; 2)。</w:t>
+      </w:r>
+    </w:p>
+    <w:p>
+      <w:pPr>
+        <w:numPr>
+          <w:numId w:val="0"/>
+        </w:numPr>
+        <w:rPr>
+          <w:rFonts w:hint="eastAsia"/>
+          <w:lang w:val="en-US" w:eastAsia="zh-CN"/>
+        </w:rPr>
+      </w:pPr>
+    </w:p>
+    <w:p>
+      <w:pPr>
+        <w:numPr>
+          <w:ilvl w:val="0"/>
+          <w:numId w:val="2"/>
+        </w:numPr>
+        <w:rPr>
+          <w:rFonts w:hint="eastAsia"/>
+          <w:lang w:val="en-US" w:eastAsia="zh-CN"/>
+        </w:rPr>
+      </w:pPr>
+      <w:r>
+        <w:rPr>
+          <w:rFonts w:hint="eastAsia"/>
+          <w:lang w:val="en-US" w:eastAsia="zh-CN"/>
+        </w:rPr>
+        <w:t>第二个for循环，操作prev和cur，一边移动位置，一边反转节点指向。</w:t>
+      </w:r>
+    </w:p>
+    <w:p>
+      <w:pPr>
+        <w:numPr>
+          <w:numId w:val="0"/>
+        </w:numPr>
+      </w:pPr>
+      <w:r>
+        <w:drawing>
+          <wp:inline distT="0" distB="0" distL="114300" distR="114300">
+            <wp:extent cx="5270500" cy="1991360"/>
+            <wp:effectExtent l="0" t="0" r="0" b="2540"/>
+            <wp:docPr id="16" name="图片 5"/>
+            <wp:cNvGraphicFramePr>
+              <a:graphicFrameLocks xmlns:a="http://schemas.openxmlformats.org/drawingml/2006/main" noChangeAspect="1"/>
+            </wp:cNvGraphicFramePr>
+            <a:graphic xmlns:a="http://schemas.openxmlformats.org/drawingml/2006/main">
+              <a:graphicData uri="http://schemas.openxmlformats.org/drawingml/2006/picture">
+                <pic:pic xmlns:pic="http://schemas.openxmlformats.org/drawingml/2006/picture">
+                  <pic:nvPicPr>
+                    <pic:cNvPr id="16" name="图片 5"/>
+                    <pic:cNvPicPr>
+                      <a:picLocks noChangeAspect="1"/>
+                    </pic:cNvPicPr>
+                  </pic:nvPicPr>
+                  <pic:blipFill>
+                    <a:blip r:embed="rId19"/>
+                    <a:stretch>
+                      <a:fillRect/>
+                    </a:stretch>
+                  </pic:blipFill>
+                  <pic:spPr>
+                    <a:xfrm>
+                      <a:off x="0" y="0"/>
+                      <a:ext cx="5270500" cy="1991360"/>
+                    </a:xfrm>
+                    <a:prstGeom prst="rect">
+                      <a:avLst/>
+                    </a:prstGeom>
+                    <a:noFill/>
+                    <a:ln w="9525">
+                      <a:noFill/>
+                    </a:ln>
+                  </pic:spPr>
+                </pic:pic>
+              </a:graphicData>
+            </a:graphic>
+          </wp:inline>
+        </w:drawing>
+      </w:r>
+    </w:p>
+    <w:p>
+      <w:pPr>
+        <w:numPr>
+          <w:numId w:val="0"/>
+        </w:numPr>
+        <w:rPr>
+          <w:rFonts w:hint="eastAsia"/>
+          <w:lang w:val="en-US" w:eastAsia="zh-CN"/>
+        </w:rPr>
+      </w:pPr>
+      <w:r>
+        <w:rPr>
+          <w:rFonts w:hint="eastAsia"/>
+          <w:lang w:val="en-US" w:eastAsia="zh-CN"/>
+        </w:rPr>
+        <w:t>其中指向改变了(right - left)次，第二个for循环终点时prev处于right位置，cur处于right.next位置。</w:t>
+      </w:r>
+    </w:p>
+    <w:p>
+      <w:pPr>
+        <w:numPr>
+          <w:numId w:val="0"/>
+        </w:numPr>
+        <w:rPr>
+          <w:rFonts w:hint="eastAsia"/>
+          <w:lang w:val="en-US" w:eastAsia="zh-CN"/>
+        </w:rPr>
+      </w:pPr>
+    </w:p>
+    <w:p>
+      <w:pPr>
+        <w:numPr>
+          <w:numId w:val="0"/>
+        </w:numPr>
+        <w:rPr>
+          <w:rFonts w:hint="eastAsia"/>
+          <w:lang w:val="en-US" w:eastAsia="zh-CN"/>
+        </w:rPr>
+      </w:pPr>
+      <w:r>
+        <w:rPr>
+          <w:rFonts w:hint="eastAsia"/>
+          <w:lang w:val="en-US" w:eastAsia="zh-CN"/>
+        </w:rPr>
+        <w:t>第二个for循环完成之后链表中各个节点的指向是下面这样的</w:t>
+      </w:r>
+    </w:p>
+    <w:p>
+      <w:pPr>
+        <w:numPr>
+          <w:numId w:val="0"/>
+        </w:numPr>
+      </w:pPr>
+      <w:r>
+        <w:drawing>
+          <wp:inline distT="0" distB="0" distL="114300" distR="114300">
+            <wp:extent cx="3594735" cy="2303145"/>
+            <wp:effectExtent l="0" t="0" r="12065" b="8255"/>
+            <wp:docPr id="17" name="图片 6"/>
+            <wp:cNvGraphicFramePr>
+              <a:graphicFrameLocks xmlns:a="http://schemas.openxmlformats.org/drawingml/2006/main" noChangeAspect="1"/>
+            </wp:cNvGraphicFramePr>
+            <a:graphic xmlns:a="http://schemas.openxmlformats.org/drawingml/2006/main">
+              <a:graphicData uri="http://schemas.openxmlformats.org/drawingml/2006/picture">
+                <pic:pic xmlns:pic="http://schemas.openxmlformats.org/drawingml/2006/picture">
+                  <pic:nvPicPr>
+                    <pic:cNvPr id="17" name="图片 6"/>
+                    <pic:cNvPicPr>
+                      <a:picLocks noChangeAspect="1"/>
+                    </pic:cNvPicPr>
+                  </pic:nvPicPr>
+                  <pic:blipFill>
+                    <a:blip r:embed="rId20"/>
+                    <a:stretch>
+                      <a:fillRect/>
+                    </a:stretch>
+                  </pic:blipFill>
+                  <pic:spPr>
+                    <a:xfrm>
+                      <a:off x="0" y="0"/>
+                      <a:ext cx="3594735" cy="2303145"/>
+                    </a:xfrm>
+                    <a:prstGeom prst="rect">
+                      <a:avLst/>
+                    </a:prstGeom>
+                    <a:noFill/>
+                    <a:ln w="9525">
+                      <a:noFill/>
+                    </a:ln>
+                  </pic:spPr>
+                </pic:pic>
+              </a:graphicData>
+            </a:graphic>
+          </wp:inline>
+        </w:drawing>
+      </w:r>
+    </w:p>
+    <w:p>
+      <w:pPr>
+        <w:numPr>
+          <w:numId w:val="0"/>
+        </w:numPr>
+      </w:pPr>
+    </w:p>
+    <w:p>
+      <w:pPr>
+        <w:numPr>
+          <w:ilvl w:val="0"/>
+          <w:numId w:val="2"/>
+        </w:numPr>
+        <w:rPr>
+          <w:rFonts w:hint="eastAsia"/>
+          <w:lang w:val="en-US" w:eastAsia="zh-CN"/>
+        </w:rPr>
+      </w:pPr>
+      <w:r>
+        <w:rPr>
+          <w:rFonts w:hint="eastAsia"/>
+          <w:lang w:val="en-US" w:eastAsia="zh-CN"/>
+        </w:rPr>
+        <w:t>重新画一下图，看一下现在的链表指向</w:t>
+      </w:r>
+    </w:p>
+    <w:p>
+      <w:pPr>
+        <w:numPr>
+          <w:numId w:val="0"/>
+        </w:numPr>
+      </w:pPr>
+      <w:r>
+        <w:drawing>
+          <wp:inline distT="0" distB="0" distL="114300" distR="114300">
+            <wp:extent cx="2874010" cy="2200910"/>
+            <wp:effectExtent l="0" t="0" r="8890" b="8890"/>
+            <wp:docPr id="18" name="图片 7"/>
+            <wp:cNvGraphicFramePr>
+              <a:graphicFrameLocks xmlns:a="http://schemas.openxmlformats.org/drawingml/2006/main" noChangeAspect="1"/>
+            </wp:cNvGraphicFramePr>
+            <a:graphic xmlns:a="http://schemas.openxmlformats.org/drawingml/2006/main">
+              <a:graphicData uri="http://schemas.openxmlformats.org/drawingml/2006/picture">
+                <pic:pic xmlns:pic="http://schemas.openxmlformats.org/drawingml/2006/picture">
+                  <pic:nvPicPr>
+                    <pic:cNvPr id="18" name="图片 7"/>
+                    <pic:cNvPicPr>
+                      <a:picLocks noChangeAspect="1"/>
+                    </pic:cNvPicPr>
+                  </pic:nvPicPr>
+                  <pic:blipFill>
+                    <a:blip r:embed="rId21"/>
+                    <a:stretch>
+                      <a:fillRect/>
+                    </a:stretch>
+                  </pic:blipFill>
+                  <pic:spPr>
+                    <a:xfrm>
+                      <a:off x="0" y="0"/>
+                      <a:ext cx="2874010" cy="2200910"/>
+                    </a:xfrm>
+                    <a:prstGeom prst="rect">
+                      <a:avLst/>
+                    </a:prstGeom>
+                    <a:noFill/>
+                    <a:ln w="9525">
+                      <a:noFill/>
+                    </a:ln>
+                  </pic:spPr>
+                </pic:pic>
+              </a:graphicData>
+            </a:graphic>
+          </wp:inline>
+        </w:drawing>
+      </w:r>
+    </w:p>
+    <w:p>
+      <w:pPr>
+        <w:numPr>
+          <w:ilvl w:val="0"/>
+          <w:numId w:val="2"/>
+        </w:numPr>
+        <w:rPr>
+          <w:rFonts w:hint="eastAsia"/>
+          <w:lang w:val="en-US" w:eastAsia="zh-CN"/>
+        </w:rPr>
+      </w:pPr>
+      <w:r>
+        <w:rPr>
+          <w:rFonts w:hint="eastAsia"/>
+          <w:lang w:val="en-US" w:eastAsia="zh-CN"/>
+        </w:rPr>
+        <w:t xml:space="preserve">temp.next.next = cur </w:t>
+      </w:r>
+    </w:p>
+    <w:p>
+      <w:pPr>
+        <w:numPr>
+          <w:numId w:val="0"/>
+        </w:numPr>
+        <w:rPr>
+          <w:rFonts w:hint="eastAsia"/>
+          <w:lang w:val="en-US" w:eastAsia="zh-CN"/>
+        </w:rPr>
+      </w:pPr>
+      <w:r>
+        <w:drawing>
+          <wp:inline distT="0" distB="0" distL="114300" distR="114300">
+            <wp:extent cx="2896235" cy="2183130"/>
+            <wp:effectExtent l="0" t="0" r="12065" b="1270"/>
+            <wp:docPr id="19" name="图片 8"/>
+            <wp:cNvGraphicFramePr>
+              <a:graphicFrameLocks xmlns:a="http://schemas.openxmlformats.org/drawingml/2006/main" noChangeAspect="1"/>
+            </wp:cNvGraphicFramePr>
+            <a:graphic xmlns:a="http://schemas.openxmlformats.org/drawingml/2006/main">
+              <a:graphicData uri="http://schemas.openxmlformats.org/drawingml/2006/picture">
+                <pic:pic xmlns:pic="http://schemas.openxmlformats.org/drawingml/2006/picture">
+                  <pic:nvPicPr>
+                    <pic:cNvPr id="19" name="图片 8"/>
+                    <pic:cNvPicPr>
+                      <a:picLocks noChangeAspect="1"/>
+                    </pic:cNvPicPr>
+                  </pic:nvPicPr>
+                  <pic:blipFill>
+                    <a:blip r:embed="rId22"/>
+                    <a:stretch>
+                      <a:fillRect/>
+                    </a:stretch>
+                  </pic:blipFill>
+                  <pic:spPr>
+                    <a:xfrm>
+                      <a:off x="0" y="0"/>
+                      <a:ext cx="2896235" cy="2183130"/>
+                    </a:xfrm>
+                    <a:prstGeom prst="rect">
+                      <a:avLst/>
+                    </a:prstGeom>
+                    <a:noFill/>
+                    <a:ln w="9525">
+                      <a:noFill/>
+                    </a:ln>
+                  </pic:spPr>
+                </pic:pic>
+              </a:graphicData>
+            </a:graphic>
+          </wp:inline>
+        </w:drawing>
+      </w:r>
+    </w:p>
+    <w:p>
+      <w:pPr>
+        <w:numPr>
+          <w:ilvl w:val="0"/>
+          <w:numId w:val="2"/>
+        </w:numPr>
+        <w:rPr>
+          <w:rFonts w:hint="eastAsia"/>
+          <w:lang w:val="en-US" w:eastAsia="zh-CN"/>
+        </w:rPr>
+      </w:pPr>
+      <w:r>
+        <w:rPr>
+          <w:rFonts w:hint="default"/>
+          <w:lang w:val="en-US" w:eastAsia="zh-CN"/>
+        </w:rPr>
+        <w:t>temp.next = prev</w:t>
+      </w:r>
+    </w:p>
+    <w:p>
+      <w:pPr>
+        <w:numPr>
+          <w:numId w:val="0"/>
+        </w:numPr>
+      </w:pPr>
+      <w:r>
+        <w:drawing>
+          <wp:inline distT="0" distB="0" distL="114300" distR="114300">
+            <wp:extent cx="3114675" cy="2359025"/>
+            <wp:effectExtent l="0" t="0" r="9525" b="3175"/>
+            <wp:docPr id="20" name="图片 9"/>
+            <wp:cNvGraphicFramePr>
+              <a:graphicFrameLocks xmlns:a="http://schemas.openxmlformats.org/drawingml/2006/main" noChangeAspect="1"/>
+            </wp:cNvGraphicFramePr>
+            <a:graphic xmlns:a="http://schemas.openxmlformats.org/drawingml/2006/main">
+              <a:graphicData uri="http://schemas.openxmlformats.org/drawingml/2006/picture">
+                <pic:pic xmlns:pic="http://schemas.openxmlformats.org/drawingml/2006/picture">
+                  <pic:nvPicPr>
+                    <pic:cNvPr id="20" name="图片 9"/>
+                    <pic:cNvPicPr>
+                      <a:picLocks noChangeAspect="1"/>
+                    </pic:cNvPicPr>
+                  </pic:nvPicPr>
+                  <pic:blipFill>
+                    <a:blip r:embed="rId23"/>
+                    <a:stretch>
+                      <a:fillRect/>
+                    </a:stretch>
+                  </pic:blipFill>
+                  <pic:spPr>
+                    <a:xfrm>
+                      <a:off x="0" y="0"/>
+                      <a:ext cx="3114675" cy="2359025"/>
+                    </a:xfrm>
+                    <a:prstGeom prst="rect">
+                      <a:avLst/>
+                    </a:prstGeom>
+                    <a:noFill/>
+                    <a:ln w="9525">
+                      <a:noFill/>
+                    </a:ln>
+                  </pic:spPr>
+                </pic:pic>
+              </a:graphicData>
+            </a:graphic>
+          </wp:inline>
+        </w:drawing>
+      </w:r>
+    </w:p>
+    <w:p>
+      <w:pPr>
+        <w:numPr>
+          <w:numId w:val="0"/>
+        </w:numPr>
+      </w:pPr>
+    </w:p>
+    <w:p>
+      <w:pPr>
+        <w:numPr>
+          <w:numId w:val="0"/>
+        </w:numPr>
+      </w:pPr>
+    </w:p>
+    <w:p>
+      <w:pPr>
+        <w:numPr>
+          <w:numId w:val="0"/>
+        </w:numPr>
+        <w:rPr>
+          <w:rFonts w:hint="eastAsia" w:eastAsiaTheme="minorEastAsia"/>
+          <w:lang w:val="en-US" w:eastAsia="zh-CN"/>
+        </w:rPr>
+      </w:pPr>
+      <w:r>
+        <w:rPr>
+          <w:rFonts w:hint="eastAsia"/>
+          <w:lang w:val="en-US" w:eastAsia="zh-CN"/>
+        </w:rPr>
+        <w:t>已经反转完成了</w:t>
+      </w:r>
+    </w:p>
+    <w:p>
+      <w:pPr>
+        <w:numPr>
+          <w:numId w:val="0"/>
+        </w:numPr>
+      </w:pPr>
+      <w:r>
+        <w:drawing>
+          <wp:inline distT="0" distB="0" distL="114300" distR="114300">
+            <wp:extent cx="4467225" cy="533400"/>
+            <wp:effectExtent l="0" t="0" r="3175" b="0"/>
+            <wp:docPr id="21" name="图片 10"/>
+            <wp:cNvGraphicFramePr>
+              <a:graphicFrameLocks xmlns:a="http://schemas.openxmlformats.org/drawingml/2006/main" noChangeAspect="1"/>
+            </wp:cNvGraphicFramePr>
+            <a:graphic xmlns:a="http://schemas.openxmlformats.org/drawingml/2006/main">
+              <a:graphicData uri="http://schemas.openxmlformats.org/drawingml/2006/picture">
+                <pic:pic xmlns:pic="http://schemas.openxmlformats.org/drawingml/2006/picture">
+                  <pic:nvPicPr>
+                    <pic:cNvPr id="21" name="图片 10"/>
+                    <pic:cNvPicPr>
+                      <a:picLocks noChangeAspect="1"/>
+                    </pic:cNvPicPr>
+                  </pic:nvPicPr>
+                  <pic:blipFill>
+                    <a:blip r:embed="rId24"/>
+                    <a:stretch>
+                      <a:fillRect/>
+                    </a:stretch>
+                  </pic:blipFill>
+                  <pic:spPr>
+                    <a:xfrm>
+                      <a:off x="0" y="0"/>
+                      <a:ext cx="4467225" cy="533400"/>
+                    </a:xfrm>
+                    <a:prstGeom prst="rect">
+                      <a:avLst/>
+                    </a:prstGeom>
+                    <a:noFill/>
+                    <a:ln w="9525">
+                      <a:noFill/>
+                    </a:ln>
+                  </pic:spPr>
+                </pic:pic>
+              </a:graphicData>
+            </a:graphic>
+          </wp:inline>
+        </w:drawing>
+      </w:r>
+    </w:p>
+    <w:p>
+      <w:pPr>
+        <w:numPr>
+          <w:numId w:val="0"/>
+        </w:numPr>
+      </w:pPr>
+    </w:p>
+    <w:p>
+      <w:pPr>
+        <w:numPr>
+          <w:numId w:val="0"/>
+        </w:numPr>
+        <w:rPr>
+          <w:rFonts w:hint="eastAsia" w:eastAsiaTheme="minorEastAsia"/>
+          <w:lang w:val="en-US" w:eastAsia="zh-CN"/>
+        </w:rPr>
+      </w:pPr>
+      <w:r>
+        <w:rPr>
+          <w:rFonts w:hint="eastAsia"/>
+          <w:lang w:val="en-US" w:eastAsia="zh-CN"/>
+        </w:rPr>
+        <w:t>返回dummy.next，完结。</w:t>
+      </w:r>
+      <w:bookmarkStart w:id="0" w:name="_GoBack"/>
+      <w:bookmarkEnd w:id="0"/>
+    </w:p>
+    <w:p>
+      <w:pPr>
+        <w:numPr>
+          <w:numId w:val="0"/>
+        </w:numPr>
+        <w:rPr>
+          <w:rFonts w:hint="eastAsia"/>
+          <w:lang w:val="en-US" w:eastAsia="zh-CN"/>
+        </w:rPr>
+      </w:pPr>
+    </w:p>
     <w:sectPr>
       <w:pgSz w:w="11906" w:h="16838"/>
       <w:pgMar w:top="1440" w:right="1800" w:bottom="1440" w:left="1800" w:header="851" w:footer="992" w:gutter="0"/>
@@ -1267,8 +2256,23 @@
       <w:lvlJc w:val="left"/>
     </w:lvl>
   </w:abstractNum>
+  <w:abstractNum w:abstractNumId="1">
+    <w:nsid w:val="651D1922"/>
+    <w:multiLevelType w:val="singleLevel"/>
+    <w:tmpl w:val="651D1922"/>
+    <w:lvl w:ilvl="0" w:tentative="0">
+      <w:start w:val="2"/>
+      <w:numFmt w:val="decimal"/>
+      <w:suff w:val="nothing"/>
+      <w:lvlText w:val="%1、"/>
+      <w:lvlJc w:val="left"/>
+    </w:lvl>
+  </w:abstractNum>
   <w:num w:numId="1">
     <w:abstractNumId w:val="0"/>
+  </w:num>
+  <w:num w:numId="2">
+    <w:abstractNumId w:val="1"/>
   </w:num>
 </w:numbering>
 </file>

</xml_diff>